<commit_message>
TP-10: system automation - problem solving & flow - Done
</commit_message>
<xml_diff>
--- a/Documentation/schema design.docx
+++ b/Documentation/schema design.docx
@@ -1506,9 +1506,9 @@
       </w:tblPr>
       <w:tblGrid>
         <w:gridCol w:w="2174"/>
-        <w:gridCol w:w="1116"/>
-        <w:gridCol w:w="3181"/>
-        <w:gridCol w:w="3340"/>
+        <w:gridCol w:w="1115"/>
+        <w:gridCol w:w="3169"/>
+        <w:gridCol w:w="3353"/>
       </w:tblGrid>
       <w:tr>
         <w:trPr>
@@ -2215,54 +2215,60 @@
               <w:ind w:left="0"/>
             </w:pPr>
             <w:r>
-              <w:t>Generated, sent,approved,paid,rejected</w:t>
-            </w:r>
-          </w:p>
-        </w:tc>
-      </w:tr>
-      <w:tr>
-        <w:trPr>
-          <w:trHeight w:val="521"/>
-        </w:trPr>
-        <w:tc>
-          <w:tcPr>
-            <w:tcW w:w="1264" w:type="dxa"/>
-          </w:tcPr>
-          <w:p>
-            <w:pPr>
-              <w:pStyle w:val="ListParagraph"/>
-              <w:ind w:left="0"/>
-            </w:pPr>
-            <w:r>
-              <w:t>User_Id</w:t>
-            </w:r>
-          </w:p>
-        </w:tc>
-        <w:tc>
-          <w:tcPr>
-            <w:tcW w:w="1172" w:type="dxa"/>
-          </w:tcPr>
-          <w:p>
-            <w:pPr>
-              <w:pStyle w:val="ListParagraph"/>
-              <w:ind w:left="0"/>
-            </w:pPr>
-          </w:p>
-        </w:tc>
-        <w:tc>
-          <w:tcPr>
-            <w:tcW w:w="3835" w:type="dxa"/>
-          </w:tcPr>
-          <w:p>
-            <w:pPr>
-              <w:pStyle w:val="ListParagraph"/>
-              <w:ind w:left="0"/>
-            </w:pPr>
-            <w:r>
-              <w:t>Reference key</w:t>
+              <w:t>Generated, sent,</w:t>
+            </w:r>
+            <w:r>
+              <w:t>confirmed</w:t>
             </w:r>
             <w:bookmarkStart w:id="0" w:name="_GoBack"/>
             <w:bookmarkEnd w:id="0"/>
+            <w:r>
+              <w:t>,paid,rejected</w:t>
+            </w:r>
+          </w:p>
+        </w:tc>
+      </w:tr>
+      <w:tr>
+        <w:trPr>
+          <w:trHeight w:val="521"/>
+        </w:trPr>
+        <w:tc>
+          <w:tcPr>
+            <w:tcW w:w="1264" w:type="dxa"/>
+          </w:tcPr>
+          <w:p>
+            <w:pPr>
+              <w:pStyle w:val="ListParagraph"/>
+              <w:ind w:left="0"/>
+            </w:pPr>
+            <w:r>
+              <w:t>User_Id</w:t>
+            </w:r>
+          </w:p>
+        </w:tc>
+        <w:tc>
+          <w:tcPr>
+            <w:tcW w:w="1172" w:type="dxa"/>
+          </w:tcPr>
+          <w:p>
+            <w:pPr>
+              <w:pStyle w:val="ListParagraph"/>
+              <w:ind w:left="0"/>
+            </w:pPr>
+          </w:p>
+        </w:tc>
+        <w:tc>
+          <w:tcPr>
+            <w:tcW w:w="3835" w:type="dxa"/>
+          </w:tcPr>
+          <w:p>
+            <w:pPr>
+              <w:pStyle w:val="ListParagraph"/>
+              <w:ind w:left="0"/>
+            </w:pPr>
+            <w:r>
+              <w:t>Reference key</w:t>
+            </w:r>
           </w:p>
         </w:tc>
         <w:tc>

</xml_diff>